<commit_message>
updated favicon file path and CV
</commit_message>
<xml_diff>
--- a/Joseph Fiddy CV.docx
+++ b/Joseph Fiddy CV.docx
@@ -125,68 +125,23 @@
         <w:pStyle w:val="NoSpacing"/>
         <w:jc w:val="center"/>
         <w:rPr>
+          <w:rStyle w:val="Hyperlink"/>
           <w:rFonts w:ascii="Calibri" w:hAnsi="Calibri" w:cs="Calibri"/>
-          <w:color w:val="0563C1" w:themeColor="hyperlink"/>
-          <w:u w:val="single"/>
-          <w:shd w:val="clear" w:color="auto" w:fill="FFFFFF"/>
-          <w:lang w:val="fr-FR"/>
-        </w:rPr>
-      </w:pPr>
-      <w:r>
-        <w:rPr>
-          <w:rStyle w:val="normaltextrun"/>
-          <w:rFonts w:ascii="Calibri" w:hAnsi="Calibri" w:cs="Calibri"/>
-          <w:color w:val="0563C1" w:themeColor="hyperlink"/>
-          <w:u w:val="single"/>
-          <w:shd w:val="clear" w:color="auto" w:fill="FFFFFF"/>
-          <w:lang w:val="fr-FR"/>
-        </w:rPr>
-        <w:t>J</w:t>
-      </w:r>
-      <w:r>
-        <w:rPr>
-          <w:rStyle w:val="normaltextrun"/>
-          <w:rFonts w:ascii="Calibri" w:hAnsi="Calibri" w:cs="Calibri"/>
-          <w:color w:val="0563C1" w:themeColor="hyperlink"/>
-          <w:u w:val="single"/>
-          <w:shd w:val="clear" w:color="auto" w:fill="FFFFFF"/>
-          <w:lang w:val="fr-FR"/>
-        </w:rPr>
-        <w:t>oseph</w:t>
-      </w:r>
-      <w:r>
-        <w:rPr>
-          <w:rStyle w:val="normaltextrun"/>
-          <w:rFonts w:ascii="Calibri" w:hAnsi="Calibri" w:cs="Calibri"/>
-          <w:color w:val="0563C1" w:themeColor="hyperlink"/>
-          <w:u w:val="single"/>
-          <w:shd w:val="clear" w:color="auto" w:fill="FFFFFF"/>
-          <w:lang w:val="fr-FR"/>
-        </w:rPr>
-        <w:t>F</w:t>
-      </w:r>
-      <w:r>
-        <w:rPr>
-          <w:rStyle w:val="normaltextrun"/>
-          <w:rFonts w:ascii="Calibri" w:hAnsi="Calibri" w:cs="Calibri"/>
-          <w:color w:val="0563C1" w:themeColor="hyperlink"/>
-          <w:u w:val="single"/>
-          <w:shd w:val="clear" w:color="auto" w:fill="FFFFFF"/>
-          <w:lang w:val="fr-FR"/>
-        </w:rPr>
-        <w:t>iddy.</w:t>
-      </w:r>
-      <w:r>
-        <w:rPr>
-          <w:rStyle w:val="normaltextrun"/>
-          <w:rFonts w:ascii="Calibri" w:hAnsi="Calibri" w:cs="Calibri"/>
-          <w:color w:val="0563C1" w:themeColor="hyperlink"/>
-          <w:u w:val="single"/>
-          <w:shd w:val="clear" w:color="auto" w:fill="FFFFFF"/>
-          <w:lang w:val="fr-FR"/>
-        </w:rPr>
-        <w:t>co.uk</w:t>
-      </w:r>
+          <w:shd w:val="clear" w:color="auto" w:fill="FFFFFF"/>
+        </w:rPr>
+      </w:pPr>
+      <w:hyperlink r:id="rId5" w:history="1">
+        <w:r>
+          <w:rPr>
+            <w:rStyle w:val="Hyperlink"/>
+            <w:rFonts w:ascii="Segoe UI" w:hAnsi="Segoe UI" w:cs="Segoe UI"/>
+            <w:sz w:val="21"/>
+            <w:szCs w:val="21"/>
+            <w:shd w:val="clear" w:color="auto" w:fill="FFFFFF"/>
+          </w:rPr>
+          <w:t>https://josephfiddy.github.io/Portfolio/</w:t>
+        </w:r>
+      </w:hyperlink>
     </w:p>
     <w:p>
       <w:pPr>

</xml_diff>